<commit_message>
Updated Initial Design Doc
Now includes file locations for 1.2, 1.4 and 1.5
</commit_message>
<xml_diff>
--- a/Data/Initial Design/214 Project.docx
+++ b/Data/Initial Design/214 Project.docx
@@ -5,7 +5,15 @@
   <w:body>
     <w:p>
       <w:r>
-        <w:t>COS 214 Project - The magnisifint 7 - Task 1:</w:t>
+        <w:t xml:space="preserve">COS 214 Project - The </w:t>
+      </w:r>
+      <w:proofErr w:type="spellStart"/>
+      <w:r>
+        <w:t>magnisifint</w:t>
+      </w:r>
+      <w:proofErr w:type="spellEnd"/>
+      <w:r>
+        <w:t xml:space="preserve"> 7 - Task 1:</w:t>
       </w:r>
     </w:p>
     <w:p/>
@@ -23,39 +31,25 @@
     <w:p>
       <w:r>
         <w:tab/>
-      </w:r>
-      <w:r>
-        <w:t>Each engine needs to be accessible and created individually from each other in the same fashion that they would be created in a real rocket design scenario, not just cloned. They need to be able to be individually iterated through and tested to ensure that</w:t>
-      </w:r>
-      <w:r>
-        <w:t xml:space="preserve"> they are all functional before the actual launch takes place. This is what will be known as the static test. This will also need to ensure that the rocket can communicate with each engine.</w:t>
-      </w:r>
-    </w:p>
-    <w:p/>
-    <w:p>
-      <w:r>
-        <w:t>Once the static test is complete, the rocket will need to be upda</w:t>
-      </w:r>
-      <w:r>
-        <w:t>ted to show this development and that we can go ahead with the actual launch of the rocket.</w:t>
-      </w:r>
-    </w:p>
-    <w:p/>
-    <w:p>
-      <w:r>
-        <w:t>There will need to be a differentiation between the stage 1 and 2 engines (Merlin and vacuum merlin) used as well as the differentiation between the different rock</w:t>
-      </w:r>
-      <w:r>
-        <w:t>et types (Falcon-9 and Falcon Heavy)</w:t>
-      </w:r>
-    </w:p>
-    <w:p/>
-    <w:p>
-      <w:r>
-        <w:t xml:space="preserve">The spacecraft will have two parts. Stage 1 and Stage 2. Stage 1 will need to get the spacecraft from the ground and almost into orbit and will require the most engines and fuel. Stage 2 will provide the final kick to </w:t>
-      </w:r>
-      <w:r>
-        <w:t>get the payload into orbit.</w:t>
+        <w:t>Each engine needs to be accessible and created individually from each other in the same fashion that they would be created in a real rocket design scenario, not just cloned. They need to be able to be individually iterated through and tested to ensure that they are all functional before the actual launch takes place. This is what will be known as the static test. This will also need to ensure that the rocket can communicate with each engine.</w:t>
+      </w:r>
+    </w:p>
+    <w:p/>
+    <w:p>
+      <w:r>
+        <w:t>Once the static test is complete, the rocket will need to be updated to show this development and that we can go ahead with the actual launch of the rocket.</w:t>
+      </w:r>
+    </w:p>
+    <w:p/>
+    <w:p>
+      <w:r>
+        <w:t>There will need to be a differentiation between the stage 1 and 2 engines (Merlin and vacuum merlin) used as well as the differentiation between the different rocket types (Falcon-9 and Falcon Heavy)</w:t>
+      </w:r>
+    </w:p>
+    <w:p/>
+    <w:p>
+      <w:r>
+        <w:t>The spacecraft will have two parts. Stage 1 and Stage 2. Stage 1 will need to get the spacecraft from the ground and almost into orbit and will require the most engines and fuel. Stage 2 will provide the final kick to get the payload into orbit.</w:t>
       </w:r>
     </w:p>
     <w:p/>
@@ -79,31 +73,48 @@
     <w:p>
       <w:r>
         <w:tab/>
-        <w:t>Starlink Satellites</w:t>
-      </w:r>
-    </w:p>
-    <w:p/>
-    <w:p>
-      <w:r>
-        <w:t xml:space="preserve">Based on the modular nature of the space. Each module will need to work with the other modules and each combination possible. (Save for Starlink </w:t>
-      </w:r>
-      <w:r>
-        <w:t>as that will always be attached to a Falcon-9).</w:t>
-      </w:r>
-    </w:p>
-    <w:p/>
-    <w:p>
-      <w:r>
-        <w:t>The starlink payload will need to hold up to 60 satellites and release them when instructed.</w:t>
-      </w:r>
-    </w:p>
-    <w:p/>
-    <w:p>
-      <w:r>
-        <w:t>The spacecraft will need to be able to communicate with the base once the launch has begun and be controlled from</w:t>
-      </w:r>
-      <w:r>
-        <w:t xml:space="preserve"> the base.</w:t>
+      </w:r>
+      <w:proofErr w:type="spellStart"/>
+      <w:r>
+        <w:t>Starlink</w:t>
+      </w:r>
+      <w:proofErr w:type="spellEnd"/>
+      <w:r>
+        <w:t xml:space="preserve"> Satellites</w:t>
+      </w:r>
+    </w:p>
+    <w:p/>
+    <w:p>
+      <w:r>
+        <w:t xml:space="preserve">Based on the modular nature of the space. Each module will need to work with the other modules and each combination possible. (Save for </w:t>
+      </w:r>
+      <w:proofErr w:type="spellStart"/>
+      <w:r>
+        <w:t>Starlink</w:t>
+      </w:r>
+      <w:proofErr w:type="spellEnd"/>
+      <w:r>
+        <w:t xml:space="preserve"> as that will always be attached to a Falcon-9).</w:t>
+      </w:r>
+    </w:p>
+    <w:p/>
+    <w:p>
+      <w:r>
+        <w:t xml:space="preserve">The </w:t>
+      </w:r>
+      <w:proofErr w:type="spellStart"/>
+      <w:r>
+        <w:t>starlink</w:t>
+      </w:r>
+      <w:proofErr w:type="spellEnd"/>
+      <w:r>
+        <w:t xml:space="preserve"> payload will need to hold up to 60 satellites and release them when instructed.</w:t>
+      </w:r>
+    </w:p>
+    <w:p/>
+    <w:p>
+      <w:r>
+        <w:t>The spacecraft will need to be able to communicate with the base once the launch has begun and be controlled from the base.</w:t>
       </w:r>
     </w:p>
     <w:p/>
@@ -115,10 +126,7 @@
     <w:p/>
     <w:p>
       <w:r>
-        <w:t>Simulations of the spacecraft’s launches will need to be made with the functionality of being able to pause the simulation at different stages, be</w:t>
-      </w:r>
-      <w:r>
-        <w:t>ing reset and continue the simulation after adjustments have been made. This will be known as the Test Mode Simulations.</w:t>
+        <w:t>Simulations of the spacecraft’s launches will need to be made with the functionality of being able to pause the simulation at different stages, being reset and continue the simulation after adjustments have been made. This will be known as the Test Mode Simulations.</w:t>
       </w:r>
     </w:p>
     <w:p/>
@@ -131,9 +139,25 @@
     <w:p/>
     <w:p>
       <w:r>
-        <w:t xml:space="preserve">1.2) Design the processes using Activity diagrams. </w:t>
-      </w:r>
-    </w:p>
+        <w:t>1.2) Design the processes using Activity diagrams.</w:t>
+      </w:r>
+    </w:p>
+    <w:p/>
+    <w:p>
+      <w:r>
+        <w:t>Files: “/</w:t>
+      </w:r>
+      <w:r>
+        <w:t>Initial Activity Diagrams</w:t>
+      </w:r>
+      <w:r>
+        <w:t>/</w:t>
+      </w:r>
+      <w:r>
+        <w:t>”</w:t>
+      </w:r>
+    </w:p>
+    <w:p/>
     <w:p/>
     <w:p>
       <w:r>
@@ -157,20 +181,80 @@
       <w:r>
         <w:t xml:space="preserve"> Template Method</w:t>
       </w:r>
-    </w:p>
-    <w:p/>
-    <w:p>
-      <w:r>
-        <w:t>1.4) Design the classes for each of the identified patterns taking their interrelationships</w:t>
-      </w:r>
-      <w:r>
-        <w:t xml:space="preserve"> into account.</w:t>
-      </w:r>
-    </w:p>
-    <w:p/>
-    <w:p>
-      <w:r>
-        <w:t>1.5)  Draw a class diagram of your system.</w:t>
+      <w:r>
+        <w:t>.</w:t>
+      </w:r>
+    </w:p>
+    <w:p/>
+    <w:p/>
+    <w:p>
+      <w:r>
+        <w:t>1.4) Design the classes for each of the identified patterns taking their interrelationships into account.</w:t>
+      </w:r>
+    </w:p>
+    <w:p/>
+    <w:p>
+      <w:r>
+        <w:t xml:space="preserve">Files: </w:t>
+      </w:r>
+      <w:r>
+        <w:t>“</w:t>
+      </w:r>
+      <w:r>
+        <w:t>/</w:t>
+      </w:r>
+      <w:r>
+        <w:t>Initial Classes and Class Diagrams</w:t>
+      </w:r>
+      <w:r>
+        <w:t>/</w:t>
+      </w:r>
+      <w:r>
+        <w:t>Concepts</w:t>
+      </w:r>
+      <w:r>
+        <w:t>/”</w:t>
+      </w:r>
+    </w:p>
+    <w:p/>
+    <w:p/>
+    <w:p>
+      <w:r>
+        <w:t>1.5</w:t>
+      </w:r>
+      <w:proofErr w:type="gramStart"/>
+      <w:r>
+        <w:t>)  Draw</w:t>
+      </w:r>
+      <w:proofErr w:type="gramEnd"/>
+      <w:r>
+        <w:t xml:space="preserve"> a class diagram of your system.</w:t>
+      </w:r>
+    </w:p>
+    <w:p/>
+    <w:p>
+      <w:r>
+        <w:t>Files: “/</w:t>
+      </w:r>
+      <w:r>
+        <w:t>Initial Classes and Class Diagrams</w:t>
+      </w:r>
+      <w:r>
+        <w:t>/</w:t>
+      </w:r>
+      <w:r>
+        <w:t xml:space="preserve">Class Diagram </w:t>
+      </w:r>
+      <w:proofErr w:type="spellStart"/>
+      <w:r>
+        <w:t>Filnal</w:t>
+      </w:r>
+      <w:proofErr w:type="spellEnd"/>
+      <w:r>
+        <w:t xml:space="preserve"> Concept V01</w:t>
+      </w:r>
+      <w:r>
+        <w:t>.pdf”</w:t>
       </w:r>
     </w:p>
     <w:sectPr>

</xml_diff>